<commit_message>
Minor changes to the scope of the project
</commit_message>
<xml_diff>
--- a/doc/dokumentacja_projektu.docx
+++ b/doc/dokumentacja_projektu.docx
@@ -1413,6 +1413,7 @@
     <w:p>
       <w:pPr>
         <w:numPr>
+          <w:ilvl w:val="0"/>
           <w:numId w:val="0"/>
         </w:numPr>
         <w:ind w:leftChars="0"/>
@@ -1424,6 +1425,7 @@
     <w:p>
       <w:pPr>
         <w:numPr>
+          <w:ilvl w:val="0"/>
           <w:numId w:val="0"/>
         </w:numPr>
         <w:ind w:leftChars="0"/>
@@ -1453,7 +1455,7 @@
         <w:rPr>
           <w:rFonts w:hint="default"/>
         </w:rPr>
-        <w:t>udostępnienie asesorom przypisanym do danego zgłoszenia możliwości dokonania oceny indywidualnej, tj. utworzenia wersji roboczej jak i zatwierdzenia jej</w:t>
+        <w:t>udostępnienie asesorom możliwości przeglądania zgłoszenia projektu do którego zostali przypisani - włącznie z załącznikami</w:t>
       </w:r>
     </w:p>
     <w:p>
@@ -1471,7 +1473,7 @@
         <w:rPr>
           <w:rFonts w:hint="default"/>
         </w:rPr>
-        <w:t>udostępnienie asesorom wiodącym możliwości dokonania oceny wstępnej, mając dostęp do wglądu ocen indywidualnych wystawionych przez asesorów przypisanych do tego zgłoszenia</w:t>
+        <w:t>udostępnienie asesorom przypisanym do danego zgłoszenia możliwości dokonania oceny indywidualnej, tj. utworzenia wersji roboczej jak i zatwierdzenia jej</w:t>
       </w:r>
     </w:p>
     <w:p>
@@ -1489,7 +1491,7 @@
         <w:rPr>
           <w:rFonts w:hint="default"/>
         </w:rPr>
-        <w:t>udostępnienie asesorom wiodącym możliwości dokonania oceny końcowej, mając do wglądu oceny wstępne, pytania Jury oraz raport z wizyty studyjnej</w:t>
+        <w:t>udostępnienie asesorom wiodącym możliwości dokonania oceny wstępnej, mając dostęp do wglądu ocen indywidualnych wystawionych przez asesorów przypisanych do tego zgłoszenia</w:t>
       </w:r>
     </w:p>
     <w:p>
@@ -1507,6 +1509,24 @@
         <w:rPr>
           <w:rFonts w:hint="default"/>
         </w:rPr>
+        <w:t>udostępnienie asesorom wiodącym możliwości dokonania oceny końcowej, mając do wglądu oceny wstępne, pytania Jury oraz raport z wizyty studyjnej</w:t>
+      </w:r>
+    </w:p>
+    <w:p>
+      <w:pPr>
+        <w:numPr>
+          <w:ilvl w:val="0"/>
+          <w:numId w:val="2"/>
+        </w:numPr>
+        <w:ind w:left="420" w:leftChars="0" w:hanging="420" w:firstLineChars="0"/>
+        <w:rPr>
+          <w:rFonts w:hint="default"/>
+        </w:rPr>
+      </w:pPr>
+      <w:r>
+        <w:rPr>
+          <w:rFonts w:hint="default"/>
+        </w:rPr>
         <w:t>mechanizm wysyłania przypomnień o konieczności wysyłania ocen indywidualnych, wstępnych oraz końcowych do asesorów, którzy nie zatwierdzili ocen w terminie</w:t>
       </w:r>
     </w:p>
@@ -1634,10 +1654,16 @@
           <w:numId w:val="3"/>
         </w:numPr>
         <w:ind w:left="420" w:leftChars="0" w:hanging="420" w:firstLineChars="0"/>
-      </w:pPr>
-      <w:r>
-        <w:rPr>
-          <w:rFonts w:hint="default"/>
+        <w:rPr>
+          <w:i/>
+          <w:iCs/>
+        </w:rPr>
+      </w:pPr>
+      <w:r>
+        <w:rPr>
+          <w:rFonts w:hint="default"/>
+          <w:i/>
+          <w:iCs/>
         </w:rPr>
         <w:t>&lt;poza zakresem&gt;</w:t>
       </w:r>
@@ -1750,6 +1776,7 @@
     <w:p>
       <w:pPr>
         <w:numPr>
+          <w:ilvl w:val="0"/>
           <w:numId w:val="0"/>
         </w:numPr>
         <w:suppressAutoHyphens/>
@@ -1761,6 +1788,7 @@
     <w:p>
       <w:pPr>
         <w:numPr>
+          <w:ilvl w:val="0"/>
           <w:numId w:val="0"/>
         </w:numPr>
         <w:suppressAutoHyphens/>
@@ -1778,6 +1806,7 @@
     <w:p>
       <w:pPr>
         <w:numPr>
+          <w:ilvl w:val="0"/>
           <w:numId w:val="0"/>
         </w:numPr>
         <w:suppressAutoHyphens/>
@@ -1857,6 +1886,7 @@
     <w:p>
       <w:pPr>
         <w:numPr>
+          <w:ilvl w:val="0"/>
           <w:numId w:val="0"/>
         </w:numPr>
         <w:suppressAutoHyphens/>
@@ -1875,6 +1905,7 @@
     <w:p>
       <w:pPr>
         <w:numPr>
+          <w:ilvl w:val="0"/>
           <w:numId w:val="0"/>
         </w:numPr>
         <w:suppressAutoHyphens/>
@@ -1887,12 +1918,25 @@
         <w:rPr>
           <w:rFonts w:hint="default"/>
         </w:rPr>
-        <w:t>Uwierzytelnianie odbywa się za pomocą usługi zewnętrznej.</w:t>
+        <w:t>Uwierzytelnianie</w:t>
+      </w:r>
+      <w:r>
+        <w:rPr>
+          <w:rFonts w:hint="default"/>
+        </w:rPr>
+        <w:t xml:space="preserve"> użytkowników</w:t>
+      </w:r>
+      <w:r>
+        <w:rPr>
+          <w:rFonts w:hint="default"/>
+        </w:rPr>
+        <w:t xml:space="preserve"> odbywa się za pomocą usługi zewnętrznej.</w:t>
       </w:r>
     </w:p>
     <w:p>
       <w:pPr>
         <w:numPr>
+          <w:ilvl w:val="0"/>
           <w:numId w:val="0"/>
         </w:numPr>
         <w:suppressAutoHyphens/>
@@ -1932,90 +1976,90 @@
         </w:rPr>
         <w:t>Baza danych jest wypełniona spreparowanymi danymi symulującymi poprzednie edycje konkursu oraz ukończone etapy obecnie trwającej edycji</w:t>
       </w:r>
+    </w:p>
+    <w:p>
+      <w:pPr>
+        <w:rPr>
+          <w:rFonts w:hint="default"/>
+        </w:rPr>
+      </w:pPr>
+    </w:p>
+    <w:p>
+      <w:pPr>
+        <w:pStyle w:val="3"/>
+      </w:pPr>
+      <w:bookmarkStart w:id="6" w:name="_Toc113990216"/>
+      <w:r>
+        <w:t>6. Specyfikacja i analiza wymagań na produkt programowy</w:t>
+      </w:r>
+      <w:bookmarkEnd w:id="6"/>
+    </w:p>
+    <w:p>
+      <w:r>
+        <w:t>np. definicja wymagań funkcjonalnych/niefunkcjonalnych i ich analiza; możliwe formy: diagram wymagań, diagram przypadków użycia, lista historyjek (może być pogrupowana w epiki) oraz ich uszczegółowienie w postaci tekstowych specyfikacji przypadków użycia lub diagramów aktywności lub testów akceptacyjnych lub opisów tekstowych</w:t>
+      </w:r>
+    </w:p>
+    <w:p>
+      <w:pPr>
+        <w:pStyle w:val="3"/>
+      </w:pPr>
+    </w:p>
+    <w:p>
+      <w:pPr>
+        <w:pStyle w:val="3"/>
+      </w:pPr>
+      <w:bookmarkStart w:id="7" w:name="_Toc113990217"/>
+      <w:r>
+        <w:t>7. Projekt produktu programowego</w:t>
+      </w:r>
+      <w:bookmarkEnd w:id="7"/>
+    </w:p>
+    <w:p>
+      <w:r>
+        <w:t>np. opis decyzji architektonicznych, projekt architektury, bazy danych, zastosowane wzorce projektowe, inne (definicja zachowania w postaci diagramów sekwencji)</w:t>
+      </w:r>
+    </w:p>
+    <w:p>
+      <w:pPr>
+        <w:pStyle w:val="3"/>
+      </w:pPr>
+    </w:p>
+    <w:p>
+      <w:pPr>
+        <w:pStyle w:val="3"/>
+      </w:pPr>
+      <w:bookmarkStart w:id="8" w:name="_Toc113990218"/>
+      <w:r>
+        <w:t>8. Implementacja (opcja)</w:t>
+      </w:r>
+      <w:bookmarkEnd w:id="8"/>
+    </w:p>
+    <w:p>
+      <w:r>
+        <w:t>np. opis nietrywialnych rozwiązań implementacyjnych, w tym algorytmów</w:t>
+      </w:r>
+    </w:p>
+    <w:p>
+      <w:pPr>
+        <w:pStyle w:val="3"/>
+      </w:pPr>
+    </w:p>
+    <w:p>
+      <w:pPr>
+        <w:pStyle w:val="3"/>
+      </w:pPr>
+      <w:bookmarkStart w:id="9" w:name="_Toc113990219"/>
+      <w:r>
+        <w:t>9. Testy produktu programowego/Wyniki i analiza badań</w:t>
+      </w:r>
+      <w:bookmarkEnd w:id="9"/>
+    </w:p>
+    <w:p>
+      <w:pPr>
+        <w:pStyle w:val="3"/>
+      </w:pPr>
       <w:bookmarkStart w:id="17" w:name="_GoBack"/>
       <w:bookmarkEnd w:id="17"/>
-    </w:p>
-    <w:p>
-      <w:pPr>
-        <w:rPr>
-          <w:rFonts w:hint="default"/>
-        </w:rPr>
-      </w:pPr>
-    </w:p>
-    <w:p>
-      <w:pPr>
-        <w:pStyle w:val="3"/>
-      </w:pPr>
-      <w:bookmarkStart w:id="6" w:name="_Toc113990216"/>
-      <w:r>
-        <w:t>6. Specyfikacja i analiza wymagań na produkt programowy</w:t>
-      </w:r>
-      <w:bookmarkEnd w:id="6"/>
-    </w:p>
-    <w:p>
-      <w:r>
-        <w:t>np. definicja wymagań funkcjonalnych/niefunkcjonalnych i ich analiza; możliwe formy: diagram wymagań, diagram przypadków użycia, lista historyjek (może być pogrupowana w epiki) oraz ich uszczegółowienie w postaci tekstowych specyfikacji przypadków użycia lub diagramów aktywności lub testów akceptacyjnych lub opisów tekstowych</w:t>
-      </w:r>
-    </w:p>
-    <w:p>
-      <w:pPr>
-        <w:pStyle w:val="3"/>
-      </w:pPr>
-    </w:p>
-    <w:p>
-      <w:pPr>
-        <w:pStyle w:val="3"/>
-      </w:pPr>
-      <w:bookmarkStart w:id="7" w:name="_Toc113990217"/>
-      <w:r>
-        <w:t>7. Projekt produktu programowego</w:t>
-      </w:r>
-      <w:bookmarkEnd w:id="7"/>
-    </w:p>
-    <w:p>
-      <w:r>
-        <w:t>np. opis decyzji architektonicznych, projekt architektury, bazy danych, zastosowane wzorce projektowe, inne (definicja zachowania w postaci diagramów sekwencji)</w:t>
-      </w:r>
-    </w:p>
-    <w:p>
-      <w:pPr>
-        <w:pStyle w:val="3"/>
-      </w:pPr>
-    </w:p>
-    <w:p>
-      <w:pPr>
-        <w:pStyle w:val="3"/>
-      </w:pPr>
-      <w:bookmarkStart w:id="8" w:name="_Toc113990218"/>
-      <w:r>
-        <w:t>8. Implementacja (opcja)</w:t>
-      </w:r>
-      <w:bookmarkEnd w:id="8"/>
-    </w:p>
-    <w:p>
-      <w:r>
-        <w:t>np. opis nietrywialnych rozwiązań implementacyjnych, w tym algorytmów</w:t>
-      </w:r>
-    </w:p>
-    <w:p>
-      <w:pPr>
-        <w:pStyle w:val="3"/>
-      </w:pPr>
-    </w:p>
-    <w:p>
-      <w:pPr>
-        <w:pStyle w:val="3"/>
-      </w:pPr>
-      <w:bookmarkStart w:id="9" w:name="_Toc113990219"/>
-      <w:r>
-        <w:t>9. Testy produktu programowego/Wyniki i analiza badań</w:t>
-      </w:r>
-      <w:bookmarkEnd w:id="9"/>
-    </w:p>
-    <w:p>
-      <w:pPr>
-        <w:pStyle w:val="3"/>
-      </w:pPr>
     </w:p>
     <w:p>
       <w:pPr>

</xml_diff>